<commit_message>
Prims and Kruskals algorithm; ConnectingCitiesWithMinimumCost_LC1135, NumberOfOperationsToMakeNetworkConnected_LC1319, MinimumHeightTrees_LC310
</commit_message>
<xml_diff>
--- a/algorithms/src/resources/AlgorithmTopics.docx
+++ b/algorithms/src/resources/AlgorithmTopics.docx
@@ -2,6 +2,129 @@
 <file path=word/document.xml><?xml version="1.0" encoding="utf-8"?>
 <w:document xmlns:wpc="http://schemas.microsoft.com/office/word/2010/wordprocessingCanvas" xmlns:cx="http://schemas.microsoft.com/office/drawing/2014/chartex" xmlns:cx1="http://schemas.microsoft.com/office/drawing/2015/9/8/chartex" xmlns:cx2="http://schemas.microsoft.com/office/drawing/2015/10/21/chartex" xmlns:cx3="http://schemas.microsoft.com/office/drawing/2016/5/9/chartex" xmlns:cx4="http://schemas.microsoft.com/office/drawing/2016/5/10/chartex" xmlns:cx5="http://schemas.microsoft.com/office/drawing/2016/5/11/chartex" xmlns:cx6="http://schemas.microsoft.com/office/drawing/2016/5/12/chartex" xmlns:cx7="http://schemas.microsoft.com/office/drawing/2016/5/13/chartex" xmlns:cx8="http://schemas.microsoft.com/office/drawing/2016/5/14/chartex" xmlns:mc="http://schemas.openxmlformats.org/markup-compatibility/2006" xmlns:aink="http://schemas.microsoft.com/office/drawing/2016/ink" xmlns:am3d="http://schemas.microsoft.com/office/drawing/2017/model3d" xmlns:o="urn:schemas-microsoft-com:office:office" xmlns:r="http://schemas.openxmlformats.org/officeDocument/2006/relationships" xmlns:m="http://schemas.openxmlformats.org/officeDocument/2006/math" xmlns:v="urn:schemas-microsoft-com:vml" xmlns:wp14="http://schemas.microsoft.com/office/word/2010/wordprocessingDrawing" xmlns:wp="http://schemas.openxmlformats.org/drawingml/2006/wordprocessingDrawing" xmlns:w10="urn:schemas-microsoft-com:office:word" xmlns:w="http://schemas.openxmlformats.org/wordprocessingml/2006/main" xmlns:w14="http://schemas.microsoft.com/office/word/2010/wordml" xmlns:w15="http://schemas.microsoft.com/office/word/2012/wordml" xmlns:w16cex="http://schemas.microsoft.com/office/word/2018/wordml/cex" xmlns:w16cid="http://schemas.microsoft.com/office/word/2016/wordml/cid" xmlns:w16="http://schemas.microsoft.com/office/word/2018/wordml" xmlns:w16se="http://schemas.microsoft.com/office/word/2015/wordml/symex" xmlns:wpg="http://schemas.microsoft.com/office/word/2010/wordprocessingGroup" xmlns:wpi="http://schemas.microsoft.com/office/word/2010/wordprocessingInk" xmlns:wne="http://schemas.microsoft.com/office/word/2006/wordml" xmlns:wps="http://schemas.microsoft.com/office/word/2010/wordprocessingShape" mc:Ignorable="w14 w15 w16se w16cid w16 w16cex wp14">
   <w:body>
+    <w:sdt>
+      <w:sdtPr>
+        <w:id w:val="1235277402"/>
+        <w:docPartObj>
+          <w:docPartGallery w:val="Table of Contents"/>
+          <w:docPartUnique/>
+        </w:docPartObj>
+      </w:sdtPr>
+      <w:sdtEndPr>
+        <w:rPr>
+          <w:rFonts w:asciiTheme="minorHAnsi" w:eastAsiaTheme="minorHAnsi" w:hAnsiTheme="minorHAnsi" w:cstheme="minorBidi"/>
+          <w:noProof/>
+          <w:color w:val="auto"/>
+          <w:sz w:val="24"/>
+          <w:szCs w:val="24"/>
+        </w:rPr>
+      </w:sdtEndPr>
+      <w:sdtContent>
+        <w:p>
+          <w:pPr>
+            <w:pStyle w:val="TOCHeading"/>
+          </w:pPr>
+          <w:r>
+            <w:t>Table of Contents</w:t>
+          </w:r>
+        </w:p>
+        <w:p>
+          <w:pPr>
+            <w:pStyle w:val="TOC1"/>
+            <w:tabs>
+              <w:tab w:val="right" w:leader="dot" w:pos="10790"/>
+            </w:tabs>
+            <w:rPr>
+              <w:noProof/>
+            </w:rPr>
+          </w:pPr>
+          <w:r>
+            <w:rPr>
+              <w:b w:val="0"/>
+              <w:bCs w:val="0"/>
+            </w:rPr>
+            <w:fldChar w:fldCharType="begin"/>
+          </w:r>
+          <w:r>
+            <w:instrText xml:space="preserve"> TOC \o "1-3" \h \z \u </w:instrText>
+          </w:r>
+          <w:r>
+            <w:rPr>
+              <w:b w:val="0"/>
+              <w:bCs w:val="0"/>
+            </w:rPr>
+            <w:fldChar w:fldCharType="separate"/>
+          </w:r>
+          <w:hyperlink w:anchor="_Toc43881594" w:history="1">
+            <w:r>
+              <w:rPr>
+                <w:rStyle w:val="Hyperlink"/>
+                <w:noProof/>
+              </w:rPr>
+              <w:t>Graphs</w:t>
+            </w:r>
+            <w:r>
+              <w:rPr>
+                <w:noProof/>
+                <w:webHidden/>
+              </w:rPr>
+              <w:tab/>
+            </w:r>
+            <w:r>
+              <w:rPr>
+                <w:noProof/>
+                <w:webHidden/>
+              </w:rPr>
+              <w:fldChar w:fldCharType="begin"/>
+            </w:r>
+            <w:r>
+              <w:rPr>
+                <w:noProof/>
+                <w:webHidden/>
+              </w:rPr>
+              <w:instrText xml:space="preserve"> PAGEREF _Toc43881594 \h </w:instrText>
+            </w:r>
+            <w:r>
+              <w:rPr>
+                <w:noProof/>
+                <w:webHidden/>
+              </w:rPr>
+            </w:r>
+            <w:r>
+              <w:rPr>
+                <w:noProof/>
+                <w:webHidden/>
+              </w:rPr>
+              <w:fldChar w:fldCharType="separate"/>
+            </w:r>
+            <w:r>
+              <w:rPr>
+                <w:noProof/>
+                <w:webHidden/>
+              </w:rPr>
+              <w:t>1</w:t>
+            </w:r>
+            <w:r>
+              <w:rPr>
+                <w:noProof/>
+                <w:webHidden/>
+              </w:rPr>
+              <w:fldChar w:fldCharType="end"/>
+            </w:r>
+          </w:hyperlink>
+        </w:p>
+        <w:p>
+          <w:r>
+            <w:rPr>
+              <w:b/>
+              <w:bCs/>
+              <w:noProof/>
+            </w:rPr>
+            <w:fldChar w:fldCharType="end"/>
+          </w:r>
+        </w:p>
+      </w:sdtContent>
+    </w:sdt>
     <w:p>
       <w:pPr>
         <w:rPr>
@@ -13,14 +136,24 @@
     <w:p/>
     <w:p>
       <w:pPr>
+        <w:pStyle w:val="Heading1"/>
+      </w:pPr>
+      <w:bookmarkStart w:id="0" w:name="_Toc43881594"/>
+      <w:r>
+        <w:t>Graphs</w:t>
+      </w:r>
+      <w:bookmarkEnd w:id="0"/>
+    </w:p>
+    <w:p>
+      <w:pPr>
         <w:pStyle w:val="ListParagraph"/>
         <w:numPr>
           <w:ilvl w:val="0"/>
-          <w:numId w:val="3"/>
-        </w:numPr>
-      </w:pPr>
-      <w:r>
-        <w:t>Graphs</w:t>
+          <w:numId w:val="5"/>
+        </w:numPr>
+      </w:pPr>
+      <w:r>
+        <w:t>DFS</w:t>
       </w:r>
     </w:p>
     <w:p>
@@ -28,19 +161,7 @@
         <w:pStyle w:val="ListParagraph"/>
         <w:numPr>
           <w:ilvl w:val="1"/>
-          <w:numId w:val="3"/>
-        </w:numPr>
-      </w:pPr>
-      <w:r>
-        <w:t>DFS</w:t>
-      </w:r>
-    </w:p>
-    <w:p>
-      <w:pPr>
-        <w:pStyle w:val="ListParagraph"/>
-        <w:numPr>
-          <w:ilvl w:val="2"/>
-          <w:numId w:val="3"/>
+          <w:numId w:val="5"/>
         </w:numPr>
       </w:pPr>
       <w:r>
@@ -51,8 +172,8 @@
       <w:pPr>
         <w:pStyle w:val="ListParagraph"/>
         <w:numPr>
-          <w:ilvl w:val="2"/>
-          <w:numId w:val="3"/>
+          <w:ilvl w:val="1"/>
+          <w:numId w:val="5"/>
         </w:numPr>
       </w:pPr>
       <w:r>
@@ -63,30 +184,28 @@
       <w:pPr>
         <w:pStyle w:val="ListParagraph"/>
         <w:numPr>
+          <w:ilvl w:val="0"/>
+          <w:numId w:val="5"/>
+        </w:numPr>
+      </w:pPr>
+      <w:r>
+        <w:t>BFS</w:t>
+      </w:r>
+    </w:p>
+    <w:p>
+      <w:pPr>
+        <w:pStyle w:val="ListParagraph"/>
+        <w:numPr>
           <w:ilvl w:val="1"/>
-          <w:numId w:val="3"/>
-        </w:numPr>
-      </w:pPr>
-      <w:r>
-        <w:t>BFS</w:t>
-      </w:r>
-    </w:p>
-    <w:p>
-      <w:pPr>
-        <w:pStyle w:val="ListParagraph"/>
-        <w:numPr>
-          <w:ilvl w:val="2"/>
-          <w:numId w:val="3"/>
+          <w:numId w:val="5"/>
         </w:numPr>
       </w:pPr>
       <w:r>
         <w:t xml:space="preserve">BFS with states 0 / 1 – </w:t>
       </w:r>
-      <w:proofErr w:type="spellStart"/>
-      <w:r>
-        <w:t>Bipartitie</w:t>
-      </w:r>
-      <w:proofErr w:type="spellEnd"/>
+      <w:r>
+        <w:t>Bipartite</w:t>
+      </w:r>
       <w:r>
         <w:t xml:space="preserve"> graph</w:t>
       </w:r>
@@ -95,11 +214,185 @@
       <w:pPr>
         <w:pStyle w:val="ListParagraph"/>
         <w:numPr>
+          <w:ilvl w:val="0"/>
+          <w:numId w:val="5"/>
+        </w:numPr>
+      </w:pPr>
+      <w:r>
+        <w:t xml:space="preserve">Travelling from outside of the graph to inside based on </w:t>
+      </w:r>
+      <w:r>
+        <w:t>leaves</w:t>
+      </w:r>
+    </w:p>
+    <w:p>
+      <w:pPr>
+        <w:pStyle w:val="ListParagraph"/>
+        <w:numPr>
+          <w:ilvl w:val="0"/>
+          <w:numId w:val="5"/>
+        </w:numPr>
+      </w:pPr>
+      <w:r>
+        <w:t xml:space="preserve">Disjoined set </w:t>
+      </w:r>
+      <w:r>
+        <w:t>Union-Find (Cycle in a graph)</w:t>
+      </w:r>
+    </w:p>
+    <w:p>
+      <w:pPr>
+        <w:pStyle w:val="ListParagraph"/>
+        <w:numPr>
+          <w:ilvl w:val="0"/>
+          <w:numId w:val="5"/>
+        </w:numPr>
+      </w:pPr>
+      <w:r>
+        <w:t>Topological Sort</w:t>
+      </w:r>
+    </w:p>
+    <w:p>
+      <w:pPr>
+        <w:pStyle w:val="ListParagraph"/>
+        <w:numPr>
+          <w:ilvl w:val="0"/>
+          <w:numId w:val="5"/>
+        </w:numPr>
+      </w:pPr>
+      <w:r>
+        <w:t>Shortest Paths</w:t>
+      </w:r>
+    </w:p>
+    <w:p>
+      <w:pPr>
+        <w:pStyle w:val="ListParagraph"/>
+        <w:numPr>
           <w:ilvl w:val="1"/>
-          <w:numId w:val="3"/>
-        </w:numPr>
-      </w:pPr>
-      <w:r>
+          <w:numId w:val="5"/>
+        </w:numPr>
+      </w:pPr>
+      <w:r>
+        <w:t>Dijkstra</w:t>
+      </w:r>
+      <w:r>
+        <w:t xml:space="preserve"> - </w:t>
+      </w:r>
+      <w:r>
+        <w:t xml:space="preserve">BFS with </w:t>
+      </w:r>
+      <w:r>
+        <w:t>P</w:t>
+      </w:r>
+      <w:r>
+        <w:t>riority Queue</w:t>
+      </w:r>
+    </w:p>
+    <w:p>
+      <w:pPr>
+        <w:pStyle w:val="ListParagraph"/>
+        <w:numPr>
+          <w:ilvl w:val="1"/>
+          <w:numId w:val="5"/>
+        </w:numPr>
+      </w:pPr>
+      <w:r>
+        <w:t>Bellman Ford (Shortest Path from source to all vertices)</w:t>
+      </w:r>
+    </w:p>
+    <w:p>
+      <w:pPr>
+        <w:pStyle w:val="ListParagraph"/>
+        <w:numPr>
+          <w:ilvl w:val="1"/>
+          <w:numId w:val="5"/>
+        </w:numPr>
+        <w:rPr>
+          <w:color w:val="FF0000"/>
+        </w:rPr>
+      </w:pPr>
+      <w:r>
+        <w:rPr>
+          <w:color w:val="FF0000"/>
+        </w:rPr>
+        <w:t>Shortest Path Faster algorithm</w:t>
+      </w:r>
+    </w:p>
+    <w:p>
+      <w:pPr>
+        <w:pStyle w:val="ListParagraph"/>
+        <w:numPr>
+          <w:ilvl w:val="1"/>
+          <w:numId w:val="5"/>
+        </w:numPr>
+      </w:pPr>
+      <w:r>
+        <w:t>Floyd Warshall (Shortest Path from every vertex to every other vertex</w:t>
+      </w:r>
+      <w:r>
+        <w:t>, All Pairs shortest Path)</w:t>
+      </w:r>
+    </w:p>
+    <w:p>
+      <w:pPr>
+        <w:pStyle w:val="ListParagraph"/>
+        <w:numPr>
+          <w:ilvl w:val="0"/>
+          <w:numId w:val="5"/>
+        </w:numPr>
+      </w:pPr>
+      <w:r>
+        <w:t>Minimum Spanning tree</w:t>
+      </w:r>
+    </w:p>
+    <w:p>
+      <w:pPr>
+        <w:pStyle w:val="ListParagraph"/>
+        <w:numPr>
+          <w:ilvl w:val="1"/>
+          <w:numId w:val="5"/>
+        </w:numPr>
+      </w:pPr>
+      <w:r>
+        <w:t>Prim’s</w:t>
+      </w:r>
+      <w:r>
+        <w:t xml:space="preserve"> </w:t>
+      </w:r>
+      <w:r>
+        <w:t>Algorithm</w:t>
+      </w:r>
+    </w:p>
+    <w:p>
+      <w:pPr>
+        <w:pStyle w:val="ListParagraph"/>
+        <w:numPr>
+          <w:ilvl w:val="1"/>
+          <w:numId w:val="5"/>
+        </w:numPr>
+      </w:pPr>
+      <w:r>
+        <w:t>Kruskal’s</w:t>
+      </w:r>
+      <w:r>
+        <w:t xml:space="preserve"> Algorithm</w:t>
+      </w:r>
+    </w:p>
+    <w:p>
+      <w:pPr>
+        <w:pStyle w:val="ListParagraph"/>
+        <w:numPr>
+          <w:ilvl w:val="0"/>
+          <w:numId w:val="5"/>
+        </w:numPr>
+        <w:rPr>
+          <w:color w:val="FF0000"/>
+        </w:rPr>
+      </w:pPr>
+      <w:r>
+        <w:rPr>
+          <w:color w:val="FF0000"/>
+        </w:rPr>
         <w:t>Strongly connected components</w:t>
       </w:r>
     </w:p>
@@ -108,11 +401,17 @@
         <w:pStyle w:val="ListParagraph"/>
         <w:numPr>
           <w:ilvl w:val="1"/>
-          <w:numId w:val="3"/>
-        </w:numPr>
-      </w:pPr>
-      <w:r>
-        <w:t>Union-Find (Cycle in a graph)</w:t>
+          <w:numId w:val="5"/>
+        </w:numPr>
+        <w:rPr>
+          <w:color w:val="FF0000"/>
+        </w:rPr>
+      </w:pPr>
+      <w:r>
+        <w:rPr>
+          <w:color w:val="FF0000"/>
+        </w:rPr>
+        <w:t>Tarjan’s Algorithm</w:t>
       </w:r>
     </w:p>
     <w:p>
@@ -120,207 +419,51 @@
         <w:pStyle w:val="ListParagraph"/>
         <w:numPr>
           <w:ilvl w:val="1"/>
-          <w:numId w:val="3"/>
-        </w:numPr>
-      </w:pPr>
-      <w:r>
-        <w:t>Topological Sort</w:t>
-      </w:r>
-    </w:p>
-    <w:p>
-      <w:pPr>
-        <w:pStyle w:val="ListParagraph"/>
-        <w:numPr>
-          <w:ilvl w:val="1"/>
-          <w:numId w:val="3"/>
-        </w:numPr>
-      </w:pPr>
-      <w:r>
-        <w:t>Dijkstra</w:t>
-      </w:r>
-    </w:p>
-    <w:p>
-      <w:pPr>
-        <w:pStyle w:val="ListParagraph"/>
-        <w:numPr>
-          <w:ilvl w:val="2"/>
-          <w:numId w:val="3"/>
-        </w:numPr>
-      </w:pPr>
-      <w:r>
-        <w:t xml:space="preserve">BFS with </w:t>
-      </w:r>
-      <w:r>
-        <w:t>P</w:t>
-      </w:r>
-      <w:r>
-        <w:t>riority Queue</w:t>
-      </w:r>
-    </w:p>
-    <w:p>
-      <w:pPr>
-        <w:pStyle w:val="ListParagraph"/>
-        <w:numPr>
-          <w:ilvl w:val="1"/>
-          <w:numId w:val="3"/>
-        </w:numPr>
-      </w:pPr>
-      <w:r>
-        <w:t>Bellman Ford</w:t>
-      </w:r>
-      <w:r>
-        <w:t xml:space="preserve"> </w:t>
-      </w:r>
-      <w:r>
-        <w:t>(</w:t>
-      </w:r>
-      <w:r>
-        <w:t>Shortest Path from source to all vertices</w:t>
-      </w:r>
-      <w:r>
-        <w:t>)</w:t>
-      </w:r>
-    </w:p>
-    <w:p>
-      <w:pPr>
-        <w:pStyle w:val="ListParagraph"/>
-        <w:numPr>
-          <w:ilvl w:val="1"/>
-          <w:numId w:val="3"/>
-        </w:numPr>
-      </w:pPr>
-      <w:r>
-        <w:t>Shortest Path Faster algorithm</w:t>
-      </w:r>
-    </w:p>
-    <w:p>
-      <w:pPr>
-        <w:pStyle w:val="ListParagraph"/>
-        <w:numPr>
-          <w:ilvl w:val="1"/>
-          <w:numId w:val="3"/>
-        </w:numPr>
-      </w:pPr>
-      <w:r>
-        <w:t xml:space="preserve">Floyd </w:t>
-      </w:r>
-      <w:proofErr w:type="spellStart"/>
-      <w:r>
-        <w:t>Warshall</w:t>
-      </w:r>
-      <w:proofErr w:type="spellEnd"/>
-      <w:r>
-        <w:t xml:space="preserve"> (</w:t>
-      </w:r>
-      <w:r>
-        <w:t>Shortest Path from every vertex to every other vertex</w:t>
-      </w:r>
-      <w:r>
-        <w:t>, All Pairs shortest Path)</w:t>
-      </w:r>
-    </w:p>
-    <w:p>
-      <w:pPr>
-        <w:pStyle w:val="ListParagraph"/>
-        <w:numPr>
-          <w:ilvl w:val="1"/>
-          <w:numId w:val="3"/>
-        </w:numPr>
-      </w:pPr>
-      <w:proofErr w:type="spellStart"/>
-      <w:r>
-        <w:t>Tarjan’s</w:t>
-      </w:r>
-      <w:proofErr w:type="spellEnd"/>
-      <w:r>
-        <w:t xml:space="preserve"> Algorithm</w:t>
-      </w:r>
-    </w:p>
-    <w:p>
-      <w:pPr>
-        <w:pStyle w:val="NormalWeb"/>
-        <w:numPr>
-          <w:ilvl w:val="1"/>
-          <w:numId w:val="3"/>
-        </w:numPr>
-        <w:shd w:val="clear" w:color="auto" w:fill="FFFFFF"/>
-        <w:spacing w:before="0" w:beforeAutospacing="0" w:after="150" w:afterAutospacing="0"/>
+          <w:numId w:val="5"/>
+        </w:numPr>
         <w:rPr>
-          <w:rFonts w:ascii="Arial" w:hAnsi="Arial" w:cs="Arial"/>
-          <w:color w:val="333333"/>
-          <w:sz w:val="21"/>
-          <w:szCs w:val="21"/>
+          <w:color w:val="FF0000"/>
         </w:rPr>
       </w:pPr>
-      <w:proofErr w:type="spellStart"/>
       <w:r>
         <w:rPr>
-          <w:rFonts w:ascii="Arial" w:hAnsi="Arial" w:cs="Arial"/>
-          <w:color w:val="333333"/>
-          <w:sz w:val="21"/>
-          <w:szCs w:val="21"/>
+          <w:color w:val="FF0000"/>
         </w:rPr>
-        <w:t>Kosaraju’s</w:t>
-      </w:r>
-      <w:proofErr w:type="spellEnd"/>
-      <w:r>
+        <w:t>Kosaraju’s Algorithm</w:t>
+      </w:r>
+    </w:p>
+    <w:p>
+      <w:pPr>
+        <w:pStyle w:val="ListParagraph"/>
+        <w:numPr>
+          <w:ilvl w:val="0"/>
+          <w:numId w:val="5"/>
+        </w:numPr>
         <w:rPr>
-          <w:rFonts w:ascii="Arial" w:hAnsi="Arial" w:cs="Arial"/>
-          <w:color w:val="333333"/>
-          <w:sz w:val="21"/>
-          <w:szCs w:val="21"/>
+          <w:color w:val="FF0000"/>
         </w:rPr>
-        <w:t xml:space="preserve"> Algorithm</w:t>
-      </w:r>
-    </w:p>
-    <w:p>
-      <w:pPr>
-        <w:pStyle w:val="NormalWeb"/>
-        <w:numPr>
-          <w:ilvl w:val="1"/>
-          <w:numId w:val="3"/>
-        </w:numPr>
-        <w:shd w:val="clear" w:color="auto" w:fill="FFFFFF"/>
-        <w:spacing w:before="0" w:beforeAutospacing="0" w:after="150" w:afterAutospacing="0"/>
+      </w:pPr>
+      <w:r>
         <w:rPr>
-          <w:rFonts w:ascii="Arial" w:hAnsi="Arial" w:cs="Arial"/>
-          <w:color w:val="333333"/>
-          <w:sz w:val="21"/>
-          <w:szCs w:val="21"/>
-        </w:rPr>
-      </w:pPr>
-      <w:r>
-        <w:rPr>
-          <w:rFonts w:ascii="Arial" w:hAnsi="Arial" w:cs="Arial"/>
-          <w:color w:val="333333"/>
-          <w:sz w:val="21"/>
-          <w:szCs w:val="21"/>
+          <w:color w:val="FF0000"/>
         </w:rPr>
         <w:t>Articulation Point</w:t>
       </w:r>
     </w:p>
     <w:p>
       <w:pPr>
-        <w:pStyle w:val="NormalWeb"/>
-        <w:numPr>
-          <w:ilvl w:val="1"/>
-          <w:numId w:val="3"/>
-        </w:numPr>
-        <w:shd w:val="clear" w:color="auto" w:fill="FFFFFF"/>
-        <w:spacing w:before="0" w:beforeAutospacing="0" w:after="150" w:afterAutospacing="0"/>
+        <w:pStyle w:val="ListParagraph"/>
+        <w:numPr>
+          <w:ilvl w:val="0"/>
+          <w:numId w:val="5"/>
+        </w:numPr>
         <w:rPr>
-          <w:rFonts w:ascii="Arial" w:hAnsi="Arial" w:cs="Arial"/>
-          <w:color w:val="333333"/>
-          <w:sz w:val="21"/>
-          <w:szCs w:val="21"/>
+          <w:color w:val="FF0000"/>
         </w:rPr>
       </w:pPr>
       <w:r>
         <w:rPr>
-          <w:rFonts w:ascii="Arial" w:hAnsi="Arial" w:cs="Arial"/>
-          <w:color w:val="333333"/>
-          <w:sz w:val="21"/>
-          <w:szCs w:val="21"/>
+          <w:color w:val="FF0000"/>
         </w:rPr>
         <w:t>Bridges in Graph</w:t>
       </w:r>
@@ -329,11 +472,17 @@
       <w:pPr>
         <w:pStyle w:val="ListParagraph"/>
         <w:numPr>
-          <w:ilvl w:val="1"/>
-          <w:numId w:val="3"/>
-        </w:numPr>
-      </w:pPr>
-      <w:r>
+          <w:ilvl w:val="0"/>
+          <w:numId w:val="5"/>
+        </w:numPr>
+        <w:rPr>
+          <w:color w:val="FF0000"/>
+        </w:rPr>
+      </w:pPr>
+      <w:r>
+        <w:rPr>
+          <w:color w:val="FF0000"/>
+        </w:rPr>
         <w:t>Eulerian Paths &amp; Circuits</w:t>
       </w:r>
     </w:p>
@@ -341,31 +490,17 @@
       <w:pPr>
         <w:pStyle w:val="ListParagraph"/>
         <w:numPr>
-          <w:ilvl w:val="1"/>
-          <w:numId w:val="3"/>
-        </w:numPr>
-      </w:pPr>
-      <w:r>
-        <w:t>Prim, Kruskal (Minimum Spanning tree)</w:t>
-      </w:r>
-    </w:p>
-    <w:p>
-      <w:pPr>
-        <w:pStyle w:val="ListParagraph"/>
-        <w:numPr>
-          <w:ilvl w:val="1"/>
-          <w:numId w:val="3"/>
+          <w:ilvl w:val="0"/>
+          <w:numId w:val="5"/>
         </w:numPr>
       </w:pPr>
       <w:r>
         <w:t xml:space="preserve">Boggle - </w:t>
       </w:r>
-      <w:hyperlink r:id="rId5" w:history="1">
+      <w:hyperlink r:id="rId6" w:history="1">
         <w:r>
           <w:rPr>
-            <w:rFonts w:ascii="Times New Roman" w:eastAsia="Times New Roman" w:hAnsi="Times New Roman" w:cs="Times New Roman"/>
-            <w:color w:val="0000FF"/>
-            <w:u w:val="single"/>
+            <w:rStyle w:val="Hyperlink"/>
           </w:rPr>
           <w:t>https://www.geeksforgeeks.org/boggle-find-possible-words-board-characters/</w:t>
         </w:r>
@@ -375,19 +510,17 @@
       <w:pPr>
         <w:pStyle w:val="ListParagraph"/>
         <w:numPr>
-          <w:ilvl w:val="1"/>
-          <w:numId w:val="3"/>
+          <w:ilvl w:val="0"/>
+          <w:numId w:val="5"/>
         </w:numPr>
       </w:pPr>
       <w:r>
         <w:t xml:space="preserve">Bridges in a graph - </w:t>
       </w:r>
-      <w:hyperlink r:id="rId6" w:history="1">
+      <w:hyperlink r:id="rId7" w:history="1">
         <w:r>
           <w:rPr>
-            <w:rFonts w:ascii="Times New Roman" w:eastAsia="Times New Roman" w:hAnsi="Times New Roman" w:cs="Times New Roman"/>
-            <w:color w:val="0000FF"/>
-            <w:u w:val="single"/>
+            <w:rStyle w:val="Hyperlink"/>
           </w:rPr>
           <w:t>https://www.geeksforgeeks.org/bridge-in-a-graph/</w:t>
         </w:r>
@@ -397,11 +530,11 @@
       <w:pPr>
         <w:pStyle w:val="ListParagraph"/>
         <w:numPr>
-          <w:ilvl w:val="1"/>
-          <w:numId w:val="3"/>
-        </w:numPr>
-      </w:pPr>
-      <w:hyperlink r:id="rId7" w:anchor="algo1" w:history="1">
+          <w:ilvl w:val="0"/>
+          <w:numId w:val="5"/>
+        </w:numPr>
+      </w:pPr>
+      <w:hyperlink r:id="rId8" w:anchor="algo1" w:history="1">
         <w:r>
           <w:rPr>
             <w:rStyle w:val="Hyperlink"/>
@@ -415,10 +548,10 @@
         <w:pStyle w:val="ListParagraph"/>
         <w:numPr>
           <w:ilvl w:val="0"/>
-          <w:numId w:val="3"/>
-        </w:numPr>
-      </w:pPr>
-      <w:hyperlink r:id="rId8" w:history="1">
+          <w:numId w:val="5"/>
+        </w:numPr>
+      </w:pPr>
+      <w:hyperlink r:id="rId9" w:history="1">
         <w:r>
           <w:rPr>
             <w:rStyle w:val="Hyperlink"/>
@@ -432,10 +565,10 @@
         <w:pStyle w:val="ListParagraph"/>
         <w:numPr>
           <w:ilvl w:val="0"/>
-          <w:numId w:val="3"/>
-        </w:numPr>
-      </w:pPr>
-      <w:hyperlink r:id="rId9" w:history="1">
+          <w:numId w:val="5"/>
+        </w:numPr>
+      </w:pPr>
+      <w:hyperlink r:id="rId10" w:history="1">
         <w:r>
           <w:rPr>
             <w:rStyle w:val="Hyperlink"/>
@@ -446,7 +579,10 @@
     </w:p>
     <w:p/>
     <w:p>
-      <w:hyperlink r:id="rId10" w:history="1">
+      <w:pPr>
+        <w:ind w:left="720"/>
+      </w:pPr>
+      <w:hyperlink r:id="rId11" w:history="1">
         <w:r>
           <w:rPr>
             <w:rStyle w:val="Hyperlink"/>
@@ -456,7 +592,13 @@
       </w:hyperlink>
     </w:p>
     <w:p>
-      <w:hyperlink r:id="rId11" w:history="1">
+      <w:pPr>
+        <w:ind w:left="720"/>
+        <w:rPr>
+          <w:rStyle w:val="Hyperlink"/>
+        </w:rPr>
+      </w:pPr>
+      <w:hyperlink r:id="rId12" w:history="1">
         <w:r>
           <w:rPr>
             <w:rStyle w:val="Hyperlink"/>
@@ -464,6 +606,19 @@
           <w:t>https://brilliant.org/wiki/shortest-path-algorithms/</w:t>
         </w:r>
       </w:hyperlink>
+    </w:p>
+    <w:p>
+      <w:pPr>
+        <w:ind w:left="720"/>
+        <w:rPr>
+          <w:rStyle w:val="Hyperlink"/>
+        </w:rPr>
+      </w:pPr>
+    </w:p>
+    <w:p>
+      <w:pPr>
+        <w:ind w:left="720"/>
+      </w:pPr>
     </w:p>
     <w:p/>
     <w:p/>
@@ -656,6 +811,92 @@
     </w:lvl>
   </w:abstractNum>
   <w:abstractNum w:abstractNumId="2" w15:restartNumberingAfterBreak="0">
+    <w:nsid w:val="31DE5627"/>
+    <w:multiLevelType w:val="hybridMultilevel"/>
+    <w:tmpl w:val="DACA2B8A"/>
+    <w:lvl w:ilvl="0" w:tplc="0409000F">
+      <w:start w:val="1"/>
+      <w:numFmt w:val="decimal"/>
+      <w:lvlText w:val="%1."/>
+      <w:lvlJc w:val="left"/>
+      <w:pPr>
+        <w:ind w:left="720" w:hanging="360"/>
+      </w:pPr>
+    </w:lvl>
+    <w:lvl w:ilvl="1" w:tplc="04090019">
+      <w:start w:val="1"/>
+      <w:numFmt w:val="lowerLetter"/>
+      <w:lvlText w:val="%2."/>
+      <w:lvlJc w:val="left"/>
+      <w:pPr>
+        <w:ind w:left="1440" w:hanging="360"/>
+      </w:pPr>
+    </w:lvl>
+    <w:lvl w:ilvl="2" w:tplc="0409001B" w:tentative="1">
+      <w:start w:val="1"/>
+      <w:numFmt w:val="lowerRoman"/>
+      <w:lvlText w:val="%3."/>
+      <w:lvlJc w:val="right"/>
+      <w:pPr>
+        <w:ind w:left="2160" w:hanging="180"/>
+      </w:pPr>
+    </w:lvl>
+    <w:lvl w:ilvl="3" w:tplc="0409000F" w:tentative="1">
+      <w:start w:val="1"/>
+      <w:numFmt w:val="decimal"/>
+      <w:lvlText w:val="%4."/>
+      <w:lvlJc w:val="left"/>
+      <w:pPr>
+        <w:ind w:left="2880" w:hanging="360"/>
+      </w:pPr>
+    </w:lvl>
+    <w:lvl w:ilvl="4" w:tplc="04090019" w:tentative="1">
+      <w:start w:val="1"/>
+      <w:numFmt w:val="lowerLetter"/>
+      <w:lvlText w:val="%5."/>
+      <w:lvlJc w:val="left"/>
+      <w:pPr>
+        <w:ind w:left="3600" w:hanging="360"/>
+      </w:pPr>
+    </w:lvl>
+    <w:lvl w:ilvl="5" w:tplc="0409001B" w:tentative="1">
+      <w:start w:val="1"/>
+      <w:numFmt w:val="lowerRoman"/>
+      <w:lvlText w:val="%6."/>
+      <w:lvlJc w:val="right"/>
+      <w:pPr>
+        <w:ind w:left="4320" w:hanging="180"/>
+      </w:pPr>
+    </w:lvl>
+    <w:lvl w:ilvl="6" w:tplc="0409000F" w:tentative="1">
+      <w:start w:val="1"/>
+      <w:numFmt w:val="decimal"/>
+      <w:lvlText w:val="%7."/>
+      <w:lvlJc w:val="left"/>
+      <w:pPr>
+        <w:ind w:left="5040" w:hanging="360"/>
+      </w:pPr>
+    </w:lvl>
+    <w:lvl w:ilvl="7" w:tplc="04090019" w:tentative="1">
+      <w:start w:val="1"/>
+      <w:numFmt w:val="lowerLetter"/>
+      <w:lvlText w:val="%8."/>
+      <w:lvlJc w:val="left"/>
+      <w:pPr>
+        <w:ind w:left="5760" w:hanging="360"/>
+      </w:pPr>
+    </w:lvl>
+    <w:lvl w:ilvl="8" w:tplc="0409001B" w:tentative="1">
+      <w:start w:val="1"/>
+      <w:numFmt w:val="lowerRoman"/>
+      <w:lvlText w:val="%9."/>
+      <w:lvlJc w:val="right"/>
+      <w:pPr>
+        <w:ind w:left="6480" w:hanging="180"/>
+      </w:pPr>
+    </w:lvl>
+  </w:abstractNum>
+  <w:abstractNum w:abstractNumId="3" w15:restartNumberingAfterBreak="0">
     <w:nsid w:val="3D00620F"/>
     <w:multiLevelType w:val="hybridMultilevel"/>
     <w:tmpl w:val="5756CE86"/>
@@ -744,7 +985,7 @@
       </w:pPr>
     </w:lvl>
   </w:abstractNum>
-  <w:abstractNum w:abstractNumId="3" w15:restartNumberingAfterBreak="0">
+  <w:abstractNum w:abstractNumId="4" w15:restartNumberingAfterBreak="0">
     <w:nsid w:val="714C41DB"/>
     <w:multiLevelType w:val="multilevel"/>
     <w:tmpl w:val="60D650C2"/>
@@ -894,7 +1135,7 @@
     </w:lvl>
   </w:abstractNum>
   <w:num w:numId="1">
-    <w:abstractNumId w:val="2"/>
+    <w:abstractNumId w:val="3"/>
   </w:num>
   <w:num w:numId="2">
     <w:abstractNumId w:val="1"/>
@@ -903,7 +1144,10 @@
     <w:abstractNumId w:val="0"/>
   </w:num>
   <w:num w:numId="4">
-    <w:abstractNumId w:val="3"/>
+    <w:abstractNumId w:val="4"/>
+  </w:num>
+  <w:num w:numId="5">
+    <w:abstractNumId w:val="2"/>
   </w:num>
 </w:numbering>
 </file>
@@ -1301,6 +1545,49 @@
     <w:name w:val="Normal"/>
     <w:qFormat/>
   </w:style>
+  <w:style w:type="paragraph" w:styleId="Heading1">
+    <w:name w:val="heading 1"/>
+    <w:basedOn w:val="Normal"/>
+    <w:next w:val="Normal"/>
+    <w:link w:val="Heading1Char"/>
+    <w:uiPriority w:val="9"/>
+    <w:qFormat/>
+    <w:rsid w:val="000D59E7"/>
+    <w:pPr>
+      <w:keepNext/>
+      <w:keepLines/>
+      <w:spacing w:before="240"/>
+      <w:outlineLvl w:val="0"/>
+    </w:pPr>
+    <w:rPr>
+      <w:rFonts w:asciiTheme="majorHAnsi" w:eastAsiaTheme="majorEastAsia" w:hAnsiTheme="majorHAnsi" w:cstheme="majorBidi"/>
+      <w:color w:val="2F5496" w:themeColor="accent1" w:themeShade="BF"/>
+      <w:sz w:val="32"/>
+      <w:szCs w:val="32"/>
+    </w:rPr>
+  </w:style>
+  <w:style w:type="paragraph" w:styleId="Heading2">
+    <w:name w:val="heading 2"/>
+    <w:basedOn w:val="Normal"/>
+    <w:next w:val="Normal"/>
+    <w:link w:val="Heading2Char"/>
+    <w:uiPriority w:val="9"/>
+    <w:unhideWhenUsed/>
+    <w:qFormat/>
+    <w:rsid w:val="00F663B2"/>
+    <w:pPr>
+      <w:keepNext/>
+      <w:keepLines/>
+      <w:spacing w:before="40"/>
+      <w:outlineLvl w:val="1"/>
+    </w:pPr>
+    <w:rPr>
+      <w:rFonts w:asciiTheme="majorHAnsi" w:eastAsiaTheme="majorEastAsia" w:hAnsiTheme="majorHAnsi" w:cstheme="majorBidi"/>
+      <w:color w:val="2F5496" w:themeColor="accent1" w:themeShade="BF"/>
+      <w:sz w:val="26"/>
+      <w:szCs w:val="26"/>
+    </w:rPr>
+  </w:style>
   <w:style w:type="character" w:default="1" w:styleId="DefaultParagraphFont">
     <w:name w:val="Default Paragraph Font"/>
     <w:uiPriority w:val="1"/>
@@ -1416,6 +1703,229 @@
     </w:pPr>
     <w:rPr>
       <w:rFonts w:ascii="Times New Roman" w:eastAsia="Times New Roman" w:hAnsi="Times New Roman" w:cs="Times New Roman"/>
+    </w:rPr>
+  </w:style>
+  <w:style w:type="character" w:customStyle="1" w:styleId="Heading2Char">
+    <w:name w:val="Heading 2 Char"/>
+    <w:basedOn w:val="DefaultParagraphFont"/>
+    <w:link w:val="Heading2"/>
+    <w:uiPriority w:val="9"/>
+    <w:rsid w:val="00F663B2"/>
+    <w:rPr>
+      <w:rFonts w:asciiTheme="majorHAnsi" w:eastAsiaTheme="majorEastAsia" w:hAnsiTheme="majorHAnsi" w:cstheme="majorBidi"/>
+      <w:color w:val="2F5496" w:themeColor="accent1" w:themeShade="BF"/>
+      <w:sz w:val="26"/>
+      <w:szCs w:val="26"/>
+    </w:rPr>
+  </w:style>
+  <w:style w:type="character" w:customStyle="1" w:styleId="Heading1Char">
+    <w:name w:val="Heading 1 Char"/>
+    <w:basedOn w:val="DefaultParagraphFont"/>
+    <w:link w:val="Heading1"/>
+    <w:uiPriority w:val="9"/>
+    <w:rsid w:val="000D59E7"/>
+    <w:rPr>
+      <w:rFonts w:asciiTheme="majorHAnsi" w:eastAsiaTheme="majorEastAsia" w:hAnsiTheme="majorHAnsi" w:cstheme="majorBidi"/>
+      <w:color w:val="2F5496" w:themeColor="accent1" w:themeShade="BF"/>
+      <w:sz w:val="32"/>
+      <w:szCs w:val="32"/>
+    </w:rPr>
+  </w:style>
+  <w:style w:type="paragraph" w:styleId="TOCHeading">
+    <w:name w:val="TOC Heading"/>
+    <w:basedOn w:val="Heading1"/>
+    <w:next w:val="Normal"/>
+    <w:uiPriority w:val="39"/>
+    <w:unhideWhenUsed/>
+    <w:qFormat/>
+    <w:rsid w:val="00DC1849"/>
+    <w:pPr>
+      <w:spacing w:before="480" w:line="276" w:lineRule="auto"/>
+      <w:outlineLvl w:val="9"/>
+    </w:pPr>
+    <w:rPr>
+      <w:b/>
+      <w:bCs/>
+      <w:sz w:val="28"/>
+      <w:szCs w:val="28"/>
+    </w:rPr>
+  </w:style>
+  <w:style w:type="paragraph" w:styleId="TOC1">
+    <w:name w:val="toc 1"/>
+    <w:basedOn w:val="Normal"/>
+    <w:next w:val="Normal"/>
+    <w:autoRedefine/>
+    <w:uiPriority w:val="39"/>
+    <w:unhideWhenUsed/>
+    <w:rsid w:val="00DC1849"/>
+    <w:pPr>
+      <w:spacing w:before="120"/>
+    </w:pPr>
+    <w:rPr>
+      <w:rFonts w:cstheme="minorHAnsi"/>
+      <w:b/>
+      <w:bCs/>
+      <w:i/>
+      <w:iCs/>
+    </w:rPr>
+  </w:style>
+  <w:style w:type="paragraph" w:styleId="TOC2">
+    <w:name w:val="toc 2"/>
+    <w:basedOn w:val="Normal"/>
+    <w:next w:val="Normal"/>
+    <w:autoRedefine/>
+    <w:uiPriority w:val="39"/>
+    <w:semiHidden/>
+    <w:unhideWhenUsed/>
+    <w:rsid w:val="00DC1849"/>
+    <w:pPr>
+      <w:spacing w:before="120"/>
+      <w:ind w:left="240"/>
+    </w:pPr>
+    <w:rPr>
+      <w:rFonts w:cstheme="minorHAnsi"/>
+      <w:b/>
+      <w:bCs/>
+      <w:sz w:val="22"/>
+      <w:szCs w:val="22"/>
+    </w:rPr>
+  </w:style>
+  <w:style w:type="paragraph" w:styleId="TOC3">
+    <w:name w:val="toc 3"/>
+    <w:basedOn w:val="Normal"/>
+    <w:next w:val="Normal"/>
+    <w:autoRedefine/>
+    <w:uiPriority w:val="39"/>
+    <w:semiHidden/>
+    <w:unhideWhenUsed/>
+    <w:rsid w:val="00DC1849"/>
+    <w:pPr>
+      <w:ind w:left="480"/>
+    </w:pPr>
+    <w:rPr>
+      <w:rFonts w:cstheme="minorHAnsi"/>
+      <w:sz w:val="20"/>
+      <w:szCs w:val="20"/>
+    </w:rPr>
+  </w:style>
+  <w:style w:type="paragraph" w:styleId="TOC4">
+    <w:name w:val="toc 4"/>
+    <w:basedOn w:val="Normal"/>
+    <w:next w:val="Normal"/>
+    <w:autoRedefine/>
+    <w:uiPriority w:val="39"/>
+    <w:semiHidden/>
+    <w:unhideWhenUsed/>
+    <w:rsid w:val="00DC1849"/>
+    <w:pPr>
+      <w:ind w:left="720"/>
+    </w:pPr>
+    <w:rPr>
+      <w:rFonts w:cstheme="minorHAnsi"/>
+      <w:sz w:val="20"/>
+      <w:szCs w:val="20"/>
+    </w:rPr>
+  </w:style>
+  <w:style w:type="paragraph" w:styleId="TOC5">
+    <w:name w:val="toc 5"/>
+    <w:basedOn w:val="Normal"/>
+    <w:next w:val="Normal"/>
+    <w:autoRedefine/>
+    <w:uiPriority w:val="39"/>
+    <w:semiHidden/>
+    <w:unhideWhenUsed/>
+    <w:rsid w:val="00DC1849"/>
+    <w:pPr>
+      <w:ind w:left="960"/>
+    </w:pPr>
+    <w:rPr>
+      <w:rFonts w:cstheme="minorHAnsi"/>
+      <w:sz w:val="20"/>
+      <w:szCs w:val="20"/>
+    </w:rPr>
+  </w:style>
+  <w:style w:type="paragraph" w:styleId="TOC6">
+    <w:name w:val="toc 6"/>
+    <w:basedOn w:val="Normal"/>
+    <w:next w:val="Normal"/>
+    <w:autoRedefine/>
+    <w:uiPriority w:val="39"/>
+    <w:semiHidden/>
+    <w:unhideWhenUsed/>
+    <w:rsid w:val="00DC1849"/>
+    <w:pPr>
+      <w:ind w:left="1200"/>
+    </w:pPr>
+    <w:rPr>
+      <w:rFonts w:cstheme="minorHAnsi"/>
+      <w:sz w:val="20"/>
+      <w:szCs w:val="20"/>
+    </w:rPr>
+  </w:style>
+  <w:style w:type="paragraph" w:styleId="TOC7">
+    <w:name w:val="toc 7"/>
+    <w:basedOn w:val="Normal"/>
+    <w:next w:val="Normal"/>
+    <w:autoRedefine/>
+    <w:uiPriority w:val="39"/>
+    <w:semiHidden/>
+    <w:unhideWhenUsed/>
+    <w:rsid w:val="00DC1849"/>
+    <w:pPr>
+      <w:ind w:left="1440"/>
+    </w:pPr>
+    <w:rPr>
+      <w:rFonts w:cstheme="minorHAnsi"/>
+      <w:sz w:val="20"/>
+      <w:szCs w:val="20"/>
+    </w:rPr>
+  </w:style>
+  <w:style w:type="paragraph" w:styleId="TOC8">
+    <w:name w:val="toc 8"/>
+    <w:basedOn w:val="Normal"/>
+    <w:next w:val="Normal"/>
+    <w:autoRedefine/>
+    <w:uiPriority w:val="39"/>
+    <w:semiHidden/>
+    <w:unhideWhenUsed/>
+    <w:rsid w:val="00DC1849"/>
+    <w:pPr>
+      <w:ind w:left="1680"/>
+    </w:pPr>
+    <w:rPr>
+      <w:rFonts w:cstheme="minorHAnsi"/>
+      <w:sz w:val="20"/>
+      <w:szCs w:val="20"/>
+    </w:rPr>
+  </w:style>
+  <w:style w:type="paragraph" w:styleId="TOC9">
+    <w:name w:val="toc 9"/>
+    <w:basedOn w:val="Normal"/>
+    <w:next w:val="Normal"/>
+    <w:autoRedefine/>
+    <w:uiPriority w:val="39"/>
+    <w:semiHidden/>
+    <w:unhideWhenUsed/>
+    <w:rsid w:val="00DC1849"/>
+    <w:pPr>
+      <w:ind w:left="1920"/>
+    </w:pPr>
+    <w:rPr>
+      <w:rFonts w:cstheme="minorHAnsi"/>
+      <w:sz w:val="20"/>
+      <w:szCs w:val="20"/>
+    </w:rPr>
+  </w:style>
+  <w:style w:type="character" w:styleId="FollowedHyperlink">
+    <w:name w:val="FollowedHyperlink"/>
+    <w:basedOn w:val="DefaultParagraphFont"/>
+    <w:uiPriority w:val="99"/>
+    <w:semiHidden/>
+    <w:unhideWhenUsed/>
+    <w:rsid w:val="00C15301"/>
+    <w:rPr>
+      <w:color w:val="954F72" w:themeColor="followedHyperlink"/>
+      <w:u w:val="single"/>
     </w:rPr>
   </w:style>
 </w:styles>
@@ -1680,4 +2190,16 @@
     </a:ext>
   </a:extLst>
 </a:theme>
+</file>
+
+<file path=customXml/item1.xml><?xml version="1.0" encoding="utf-8"?>
+<b:Sources xmlns:b="http://schemas.openxmlformats.org/officeDocument/2006/bibliography" xmlns="http://schemas.openxmlformats.org/officeDocument/2006/bibliography" SelectedStyle="/APASixthEditionOfficeOnline.xsl" StyleName="APA" Version="6"/>
+</file>
+
+<file path=customXml/itemProps1.xml><?xml version="1.0" encoding="utf-8"?>
+<ds:datastoreItem xmlns:ds="http://schemas.openxmlformats.org/officeDocument/2006/customXml" ds:itemID="{1C3CAB3F-CBB9-8E45-928E-DA86C13E5E7A}">
+  <ds:schemaRefs>
+    <ds:schemaRef ds:uri="http://schemas.openxmlformats.org/officeDocument/2006/bibliography"/>
+  </ds:schemaRefs>
+</ds:datastoreItem>
 </file>
</xml_diff>

<commit_message>
Sliding window problems - MaxConsecutiveOnesIII_LC1004, NumberOfSubstringsContainingAllThreeChar_LC1358
</commit_message>
<xml_diff>
--- a/algorithms/src/resources/AlgorithmTopics.docx
+++ b/algorithms/src/resources/AlgorithmTopics.docx
@@ -4,6 +4,14 @@
   <w:body>
     <w:sdt>
       <w:sdtPr>
+        <w:rPr>
+          <w:rFonts w:asciiTheme="minorHAnsi" w:eastAsiaTheme="minorHAnsi" w:hAnsiTheme="minorHAnsi" w:cstheme="minorBidi"/>
+          <w:b w:val="0"/>
+          <w:bCs w:val="0"/>
+          <w:color w:val="auto"/>
+          <w:sz w:val="24"/>
+          <w:szCs w:val="24"/>
+        </w:rPr>
         <w:id w:val="1235277402"/>
         <w:docPartObj>
           <w:docPartGallery w:val="Table of Contents"/>
@@ -12,11 +20,7 @@
       </w:sdtPr>
       <w:sdtEndPr>
         <w:rPr>
-          <w:rFonts w:asciiTheme="minorHAnsi" w:eastAsiaTheme="minorHAnsi" w:hAnsiTheme="minorHAnsi" w:cstheme="minorBidi"/>
           <w:noProof/>
-          <w:color w:val="auto"/>
-          <w:sz w:val="24"/>
-          <w:szCs w:val="24"/>
         </w:rPr>
       </w:sdtEndPr>
       <w:sdtContent>
@@ -327,7 +331,15 @@
         </w:numPr>
       </w:pPr>
       <w:r>
-        <w:t>Floyd Warshall (Shortest Path from every vertex to every other vertex</w:t>
+        <w:t xml:space="preserve">Floyd </w:t>
+      </w:r>
+      <w:proofErr w:type="spellStart"/>
+      <w:r>
+        <w:t>Warshall</w:t>
+      </w:r>
+      <w:proofErr w:type="spellEnd"/>
+      <w:r>
+        <w:t xml:space="preserve"> (Shortest Path from every vertex to every other vertex</w:t>
       </w:r>
       <w:r>
         <w:t>, All Pairs shortest Path)</w:t>
@@ -407,29 +419,45 @@
           <w:color w:val="FF0000"/>
         </w:rPr>
       </w:pPr>
+      <w:proofErr w:type="spellStart"/>
       <w:r>
         <w:rPr>
           <w:color w:val="FF0000"/>
         </w:rPr>
-        <w:t>Tarjan’s Algorithm</w:t>
-      </w:r>
-    </w:p>
-    <w:p>
-      <w:pPr>
-        <w:pStyle w:val="ListParagraph"/>
-        <w:numPr>
-          <w:ilvl w:val="1"/>
-          <w:numId w:val="5"/>
-        </w:numPr>
+        <w:t>Tarjan’s</w:t>
+      </w:r>
+      <w:proofErr w:type="spellEnd"/>
+      <w:r>
         <w:rPr>
           <w:color w:val="FF0000"/>
         </w:rPr>
-      </w:pPr>
-      <w:r>
+        <w:t xml:space="preserve"> Algorithm</w:t>
+      </w:r>
+    </w:p>
+    <w:p>
+      <w:pPr>
+        <w:pStyle w:val="ListParagraph"/>
+        <w:numPr>
+          <w:ilvl w:val="1"/>
+          <w:numId w:val="5"/>
+        </w:numPr>
         <w:rPr>
           <w:color w:val="FF0000"/>
         </w:rPr>
-        <w:t>Kosaraju’s Algorithm</w:t>
+      </w:pPr>
+      <w:proofErr w:type="spellStart"/>
+      <w:r>
+        <w:rPr>
+          <w:color w:val="FF0000"/>
+        </w:rPr>
+        <w:t>Kosaraju’s</w:t>
+      </w:r>
+      <w:proofErr w:type="spellEnd"/>
+      <w:r>
+        <w:rPr>
+          <w:color w:val="FF0000"/>
+        </w:rPr>
+        <w:t xml:space="preserve"> Algorithm</w:t>
       </w:r>
     </w:p>
     <w:p>
@@ -457,52 +485,39 @@
           <w:ilvl w:val="0"/>
           <w:numId w:val="5"/>
         </w:numPr>
+      </w:pPr>
+      <w:r>
         <w:rPr>
           <w:color w:val="FF0000"/>
         </w:rPr>
-      </w:pPr>
+        <w:t xml:space="preserve">Bridges in </w:t>
+      </w:r>
+      <w:proofErr w:type="gramStart"/>
       <w:r>
         <w:rPr>
           <w:color w:val="FF0000"/>
         </w:rPr>
-        <w:t>Bridges in Graph</w:t>
-      </w:r>
-    </w:p>
-    <w:p>
-      <w:pPr>
-        <w:pStyle w:val="ListParagraph"/>
-        <w:numPr>
-          <w:ilvl w:val="0"/>
-          <w:numId w:val="5"/>
-        </w:numPr>
+        <w:t>Graph</w:t>
+      </w:r>
+      <w:r>
         <w:rPr>
           <w:color w:val="FF0000"/>
         </w:rPr>
-      </w:pPr>
-      <w:r>
-        <w:rPr>
-          <w:color w:val="FF0000"/>
-        </w:rPr>
-        <w:t>Eulerian Paths &amp; Circuits</w:t>
-      </w:r>
-    </w:p>
-    <w:p>
-      <w:pPr>
-        <w:pStyle w:val="ListParagraph"/>
-        <w:numPr>
-          <w:ilvl w:val="0"/>
-          <w:numId w:val="5"/>
-        </w:numPr>
-      </w:pPr>
-      <w:r>
-        <w:t xml:space="preserve">Boggle - </w:t>
+        <w:t xml:space="preserve"> </w:t>
+      </w:r>
+      <w:r>
+        <w:t xml:space="preserve"> -</w:t>
+      </w:r>
+      <w:proofErr w:type="gramEnd"/>
+      <w:r>
+        <w:t xml:space="preserve"> </w:t>
       </w:r>
       <w:hyperlink r:id="rId6" w:history="1">
         <w:r>
           <w:rPr>
             <w:rStyle w:val="Hyperlink"/>
           </w:rPr>
-          <w:t>https://www.geeksforgeeks.org/boggle-find-possible-words-board-characters/</w:t>
+          <w:t>https://www.geeksforgeeks.org/bridge-in-a-graph/</w:t>
         </w:r>
       </w:hyperlink>
     </w:p>
@@ -513,16 +528,34 @@
           <w:ilvl w:val="0"/>
           <w:numId w:val="5"/>
         </w:numPr>
-      </w:pPr>
-      <w:r>
-        <w:t xml:space="preserve">Bridges in a graph - </w:t>
+        <w:rPr>
+          <w:color w:val="FF0000"/>
+        </w:rPr>
+      </w:pPr>
+      <w:r>
+        <w:rPr>
+          <w:color w:val="FF0000"/>
+        </w:rPr>
+        <w:t>Eulerian Paths &amp; Circuits</w:t>
+      </w:r>
+    </w:p>
+    <w:p>
+      <w:pPr>
+        <w:pStyle w:val="ListParagraph"/>
+        <w:numPr>
+          <w:ilvl w:val="0"/>
+          <w:numId w:val="5"/>
+        </w:numPr>
+      </w:pPr>
+      <w:r>
+        <w:t xml:space="preserve">Boggle - </w:t>
       </w:r>
       <w:hyperlink r:id="rId7" w:history="1">
         <w:r>
           <w:rPr>
             <w:rStyle w:val="Hyperlink"/>
           </w:rPr>
-          <w:t>https://www.geeksforgeeks.org/bridge-in-a-graph/</w:t>
+          <w:t>https://www.geeksforgeeks.org/boggle-find-possible-words-board-characters/</w:t>
         </w:r>
       </w:hyperlink>
     </w:p>

</xml_diff>

<commit_message>
LC308 - non optimized solution
</commit_message>
<xml_diff>
--- a/algorithms/src/resources/AlgorithmTopics.docx
+++ b/algorithms/src/resources/AlgorithmTopics.docx
@@ -331,7 +331,15 @@
         </w:numPr>
       </w:pPr>
       <w:r>
-        <w:t>Floyd Warshall (Shortest Path from every vertex to every other vertex</w:t>
+        <w:t xml:space="preserve">Floyd </w:t>
+      </w:r>
+      <w:proofErr w:type="spellStart"/>
+      <w:r>
+        <w:t>Warshall</w:t>
+      </w:r>
+      <w:proofErr w:type="spellEnd"/>
+      <w:r>
+        <w:t xml:space="preserve"> (Shortest Path from every vertex to every other vertex</w:t>
       </w:r>
       <w:r>
         <w:t>, All Pairs shortest Path)</w:t>
@@ -411,11 +419,19 @@
           <w:color w:val="FF0000"/>
         </w:rPr>
       </w:pPr>
+      <w:proofErr w:type="spellStart"/>
       <w:r>
         <w:rPr>
           <w:color w:val="FF0000"/>
         </w:rPr>
-        <w:t>Tarjan’s Algorithm</w:t>
+        <w:t>Tarjan’s</w:t>
+      </w:r>
+      <w:proofErr w:type="spellEnd"/>
+      <w:r>
+        <w:rPr>
+          <w:color w:val="FF0000"/>
+        </w:rPr>
+        <w:t xml:space="preserve"> Algorithm</w:t>
       </w:r>
     </w:p>
     <w:p>
@@ -429,11 +445,19 @@
           <w:color w:val="FF0000"/>
         </w:rPr>
       </w:pPr>
+      <w:proofErr w:type="spellStart"/>
       <w:r>
         <w:rPr>
           <w:color w:val="FF0000"/>
         </w:rPr>
-        <w:t>Kosaraju’s Algorithm</w:t>
+        <w:t>Kosaraju’s</w:t>
+      </w:r>
+      <w:proofErr w:type="spellEnd"/>
+      <w:r>
+        <w:rPr>
+          <w:color w:val="FF0000"/>
+        </w:rPr>
+        <w:t xml:space="preserve"> Algorithm</w:t>
       </w:r>
     </w:p>
     <w:p>
@@ -466,16 +490,27 @@
         <w:rPr>
           <w:color w:val="FF0000"/>
         </w:rPr>
-        <w:t>Bridges in Graph</w:t>
-      </w:r>
+        <w:t xml:space="preserve">Bridges in </w:t>
+      </w:r>
+      <w:proofErr w:type="gramStart"/>
       <w:r>
         <w:rPr>
           <w:color w:val="FF0000"/>
         </w:rPr>
+        <w:t>Graph</w:t>
+      </w:r>
+      <w:r>
+        <w:rPr>
+          <w:color w:val="FF0000"/>
+        </w:rPr>
         <w:t xml:space="preserve"> </w:t>
       </w:r>
       <w:r>
-        <w:t xml:space="preserve"> - </w:t>
+        <w:t xml:space="preserve"> -</w:t>
+      </w:r>
+      <w:proofErr w:type="gramEnd"/>
+      <w:r>
+        <w:t xml:space="preserve"> </w:t>
       </w:r>
       <w:hyperlink r:id="rId6" w:history="1">
         <w:r>
@@ -790,7 +825,47 @@
           <w:sz w:val="21"/>
           <w:szCs w:val="21"/>
         </w:rPr>
-        <w:t>Dijkstra/Bellman Ford/ Floyd Warshall/ Kruskals Minimum Spanning Tree</w:t>
+        <w:t xml:space="preserve">Dijkstra/Bellman Ford/ Floyd </w:t>
+      </w:r>
+      <w:proofErr w:type="spellStart"/>
+      <w:r>
+        <w:rPr>
+          <w:rFonts w:ascii="Segoe UI" w:eastAsia="Times New Roman" w:hAnsi="Segoe UI" w:cs="Segoe UI"/>
+          <w:color w:val="424242"/>
+          <w:sz w:val="21"/>
+          <w:szCs w:val="21"/>
+        </w:rPr>
+        <w:t>Warshall</w:t>
+      </w:r>
+      <w:proofErr w:type="spellEnd"/>
+      <w:r>
+        <w:rPr>
+          <w:rFonts w:ascii="Segoe UI" w:eastAsia="Times New Roman" w:hAnsi="Segoe UI" w:cs="Segoe UI"/>
+          <w:color w:val="424242"/>
+          <w:sz w:val="21"/>
+          <w:szCs w:val="21"/>
+        </w:rPr>
+        <w:t xml:space="preserve">/ </w:t>
+      </w:r>
+      <w:proofErr w:type="spellStart"/>
+      <w:r>
+        <w:rPr>
+          <w:rFonts w:ascii="Segoe UI" w:eastAsia="Times New Roman" w:hAnsi="Segoe UI" w:cs="Segoe UI"/>
+          <w:color w:val="424242"/>
+          <w:sz w:val="21"/>
+          <w:szCs w:val="21"/>
+        </w:rPr>
+        <w:t>Kruskals</w:t>
+      </w:r>
+      <w:proofErr w:type="spellEnd"/>
+      <w:r>
+        <w:rPr>
+          <w:rFonts w:ascii="Segoe UI" w:eastAsia="Times New Roman" w:hAnsi="Segoe UI" w:cs="Segoe UI"/>
+          <w:color w:val="424242"/>
+          <w:sz w:val="21"/>
+          <w:szCs w:val="21"/>
+        </w:rPr>
+        <w:t xml:space="preserve"> Minimum Spanning Tree</w:t>
       </w:r>
     </w:p>
     <w:p>
@@ -808,6 +883,7 @@
           <w:szCs w:val="21"/>
         </w:rPr>
       </w:pPr>
+      <w:proofErr w:type="spellStart"/>
       <w:r>
         <w:rPr>
           <w:rFonts w:ascii="Segoe UI" w:eastAsia="Times New Roman" w:hAnsi="Segoe UI" w:cs="Segoe UI"/>
@@ -818,6 +894,7 @@
         <w:lastRenderedPageBreak/>
         <w:t>UnionFind</w:t>
       </w:r>
+      <w:proofErr w:type="spellEnd"/>
     </w:p>
     <w:p>
       <w:pPr>
@@ -834,6 +911,7 @@
           <w:szCs w:val="21"/>
         </w:rPr>
       </w:pPr>
+      <w:proofErr w:type="spellStart"/>
       <w:r>
         <w:rPr>
           <w:rFonts w:ascii="Segoe UI" w:eastAsia="Times New Roman" w:hAnsi="Segoe UI" w:cs="Segoe UI"/>
@@ -843,6 +921,7 @@
         </w:rPr>
         <w:t>Trie</w:t>
       </w:r>
+      <w:proofErr w:type="spellEnd"/>
     </w:p>
     <w:p>
       <w:pPr>
@@ -991,7 +1070,27 @@
           <w:sz w:val="21"/>
           <w:szCs w:val="21"/>
         </w:rPr>
-        <w:t>Bridges/Articulation point/Tarjan SCC</w:t>
+        <w:t>Bridges/Articulation point/</w:t>
+      </w:r>
+      <w:proofErr w:type="spellStart"/>
+      <w:r>
+        <w:rPr>
+          <w:rFonts w:ascii="Segoe UI" w:eastAsia="Times New Roman" w:hAnsi="Segoe UI" w:cs="Segoe UI"/>
+          <w:color w:val="424242"/>
+          <w:sz w:val="21"/>
+          <w:szCs w:val="21"/>
+        </w:rPr>
+        <w:t>Tarjan</w:t>
+      </w:r>
+      <w:proofErr w:type="spellEnd"/>
+      <w:r>
+        <w:rPr>
+          <w:rFonts w:ascii="Segoe UI" w:eastAsia="Times New Roman" w:hAnsi="Segoe UI" w:cs="Segoe UI"/>
+          <w:color w:val="424242"/>
+          <w:sz w:val="21"/>
+          <w:szCs w:val="21"/>
+        </w:rPr>
+        <w:t xml:space="preserve"> SCC</w:t>
       </w:r>
     </w:p>
     <w:p>
@@ -1016,7 +1115,27 @@
           <w:sz w:val="21"/>
           <w:szCs w:val="21"/>
         </w:rPr>
-        <w:t>Euler's Path/Circuit/Hierholzer's Algorithm</w:t>
+        <w:t>Euler's Path/Circuit/</w:t>
+      </w:r>
+      <w:proofErr w:type="spellStart"/>
+      <w:r>
+        <w:rPr>
+          <w:rFonts w:ascii="Segoe UI" w:eastAsia="Times New Roman" w:hAnsi="Segoe UI" w:cs="Segoe UI"/>
+          <w:color w:val="424242"/>
+          <w:sz w:val="21"/>
+          <w:szCs w:val="21"/>
+        </w:rPr>
+        <w:t>Hierholzer's</w:t>
+      </w:r>
+      <w:proofErr w:type="spellEnd"/>
+      <w:r>
+        <w:rPr>
+          <w:rFonts w:ascii="Segoe UI" w:eastAsia="Times New Roman" w:hAnsi="Segoe UI" w:cs="Segoe UI"/>
+          <w:color w:val="424242"/>
+          <w:sz w:val="21"/>
+          <w:szCs w:val="21"/>
+        </w:rPr>
+        <w:t xml:space="preserve"> Algorithm</w:t>
       </w:r>
     </w:p>
     <w:p>
@@ -1032,32 +1151,10 @@
       </w:pPr>
     </w:p>
     <w:p>
-      <w:pPr>
-        <w:shd w:val="clear" w:color="auto" w:fill="FFFFFF"/>
-        <w:spacing w:before="100" w:beforeAutospacing="1" w:after="100" w:afterAutospacing="1"/>
-        <w:rPr>
-          <w:rFonts w:ascii="Segoe UI" w:eastAsia="Times New Roman" w:hAnsi="Segoe UI" w:cs="Segoe UI"/>
-          <w:color w:val="424242"/>
-          <w:sz w:val="21"/>
-          <w:szCs w:val="21"/>
-        </w:rPr>
-      </w:pPr>
-      <w:r>
-        <w:rPr>
-          <w:rFonts w:ascii="Segoe UI" w:eastAsia="Times New Roman" w:hAnsi="Segoe UI" w:cs="Segoe UI"/>
-          <w:color w:val="424242"/>
-          <w:sz w:val="21"/>
-          <w:szCs w:val="21"/>
-        </w:rPr>
+      <w:r>
         <w:t>Reservoir Sampling</w:t>
       </w:r>
       <w:r>
-        <w:rPr>
-          <w:rFonts w:ascii="Segoe UI" w:eastAsia="Times New Roman" w:hAnsi="Segoe UI" w:cs="Segoe UI"/>
-          <w:color w:val="424242"/>
-          <w:sz w:val="21"/>
-          <w:szCs w:val="21"/>
-        </w:rPr>
         <w:t>:</w:t>
       </w:r>
     </w:p>
@@ -1083,23 +1180,7 @@
     </w:p>
     <w:p/>
     <w:p>
-      <w:pPr>
-        <w:shd w:val="clear" w:color="auto" w:fill="FFFFFF"/>
-        <w:spacing w:before="100" w:beforeAutospacing="1" w:after="100" w:afterAutospacing="1"/>
-        <w:rPr>
-          <w:rFonts w:ascii="Segoe UI" w:eastAsia="Times New Roman" w:hAnsi="Segoe UI" w:cs="Segoe UI"/>
-          <w:color w:val="424242"/>
-          <w:sz w:val="21"/>
-          <w:szCs w:val="21"/>
-        </w:rPr>
-      </w:pPr>
-      <w:r>
-        <w:rPr>
-          <w:rFonts w:ascii="Segoe UI" w:eastAsia="Times New Roman" w:hAnsi="Segoe UI" w:cs="Segoe UI"/>
-          <w:color w:val="424242"/>
-          <w:sz w:val="21"/>
-          <w:szCs w:val="21"/>
-        </w:rPr>
+      <w:r>
         <w:t>Bloom Filter:</w:t>
       </w:r>
     </w:p>
@@ -1123,36 +1204,9 @@
         </w:r>
       </w:hyperlink>
     </w:p>
-    <w:p>
-      <w:pPr>
-        <w:shd w:val="clear" w:color="auto" w:fill="FFFFFF"/>
-        <w:spacing w:before="100" w:beforeAutospacing="1" w:after="100" w:afterAutospacing="1"/>
-        <w:rPr>
-          <w:rFonts w:ascii="Segoe UI" w:eastAsia="Times New Roman" w:hAnsi="Segoe UI" w:cs="Segoe UI"/>
-          <w:color w:val="424242"/>
-          <w:sz w:val="21"/>
-          <w:szCs w:val="21"/>
-        </w:rPr>
-      </w:pPr>
-    </w:p>
-    <w:p>
-      <w:pPr>
-        <w:shd w:val="clear" w:color="auto" w:fill="FFFFFF"/>
-        <w:spacing w:before="100" w:beforeAutospacing="1" w:after="100" w:afterAutospacing="1"/>
-        <w:rPr>
-          <w:rFonts w:ascii="Segoe UI" w:eastAsia="Times New Roman" w:hAnsi="Segoe UI" w:cs="Segoe UI"/>
-          <w:color w:val="424242"/>
-          <w:sz w:val="21"/>
-          <w:szCs w:val="21"/>
-        </w:rPr>
-      </w:pPr>
-      <w:r>
-        <w:rPr>
-          <w:rFonts w:ascii="Segoe UI" w:eastAsia="Times New Roman" w:hAnsi="Segoe UI" w:cs="Segoe UI"/>
-          <w:color w:val="424242"/>
-          <w:sz w:val="21"/>
-          <w:szCs w:val="21"/>
-        </w:rPr>
+    <w:p/>
+    <w:p>
+      <w:r>
         <w:t>Count – min Sketch</w:t>
       </w:r>
     </w:p>
@@ -1174,64 +1228,16 @@
         </w:r>
       </w:hyperlink>
     </w:p>
-    <w:p>
-      <w:pPr>
-        <w:shd w:val="clear" w:color="auto" w:fill="FFFFFF"/>
-        <w:spacing w:before="100" w:beforeAutospacing="1" w:after="100" w:afterAutospacing="1"/>
-        <w:rPr>
-          <w:rFonts w:ascii="Segoe UI" w:eastAsia="Times New Roman" w:hAnsi="Segoe UI" w:cs="Segoe UI"/>
-          <w:color w:val="424242"/>
-          <w:sz w:val="21"/>
-          <w:szCs w:val="21"/>
-        </w:rPr>
-      </w:pPr>
-    </w:p>
-    <w:p>
-      <w:pPr>
-        <w:shd w:val="clear" w:color="auto" w:fill="FFFFFF"/>
-        <w:spacing w:before="100" w:beforeAutospacing="1" w:after="100" w:afterAutospacing="1"/>
-        <w:rPr>
-          <w:rFonts w:ascii="Segoe UI" w:eastAsia="Times New Roman" w:hAnsi="Segoe UI" w:cs="Segoe UI"/>
-          <w:color w:val="424242"/>
-          <w:sz w:val="21"/>
-          <w:szCs w:val="21"/>
-        </w:rPr>
-      </w:pPr>
-    </w:p>
-    <w:p>
-      <w:pPr>
-        <w:shd w:val="clear" w:color="auto" w:fill="FFFFFF"/>
-        <w:spacing w:before="100" w:beforeAutospacing="1" w:after="100" w:afterAutospacing="1"/>
-        <w:rPr>
-          <w:rFonts w:ascii="Segoe UI" w:eastAsia="Times New Roman" w:hAnsi="Segoe UI" w:cs="Segoe UI"/>
-          <w:color w:val="424242"/>
-          <w:sz w:val="21"/>
-          <w:szCs w:val="21"/>
-        </w:rPr>
-      </w:pPr>
-      <w:r>
-        <w:rPr>
-          <w:rFonts w:ascii="Segoe UI" w:eastAsia="Times New Roman" w:hAnsi="Segoe UI" w:cs="Segoe UI"/>
-          <w:color w:val="424242"/>
-          <w:sz w:val="21"/>
-          <w:szCs w:val="21"/>
-        </w:rPr>
+    <w:p/>
+    <w:p>
+      <w:r>
         <w:t>Segment Trees</w:t>
       </w:r>
       <w:r>
-        <w:rPr>
-          <w:rFonts w:ascii="Segoe UI" w:eastAsia="Times New Roman" w:hAnsi="Segoe UI" w:cs="Segoe UI"/>
-          <w:color w:val="424242"/>
-          <w:sz w:val="21"/>
-          <w:szCs w:val="21"/>
-        </w:rPr>
         <w:t>:</w:t>
       </w:r>
     </w:p>
     <w:p>
-      <w:r>
-        <w:t xml:space="preserve"> </w:t>
-      </w:r>
       <w:hyperlink r:id="rId18" w:history="1">
         <w:r>
           <w:rPr>
@@ -1256,17 +1262,47 @@
         <w:t>https://www.hackerearth.com/practice/data-structures/advanced-data-structures/segment-trees/tutorial/</w:t>
       </w:r>
     </w:p>
-    <w:p>
-      <w:pPr>
-        <w:rPr>
-          <w:rFonts w:ascii="Times New Roman" w:eastAsia="Times New Roman" w:hAnsi="Times New Roman" w:cs="Times New Roman"/>
-        </w:rPr>
-      </w:pPr>
-    </w:p>
-    <w:p>
-      <w:pPr>
-        <w:ind w:left="720"/>
-      </w:pPr>
+    <w:p/>
+    <w:p>
+      <w:r>
+        <w:t>Binary Indexed Tree or Fenwick Tree</w:t>
+      </w:r>
+    </w:p>
+    <w:p>
+      <w:hyperlink r:id="rId20" w:history="1">
+        <w:r>
+          <w:rPr>
+            <w:rStyle w:val="Hyperlink"/>
+          </w:rPr>
+          <w:t>https://www.geeksforgeeks.org/binary-indexed-tree-or-fenwick-tree-2/</w:t>
+        </w:r>
+      </w:hyperlink>
+    </w:p>
+    <w:p>
+      <w:hyperlink r:id="rId21" w:history="1">
+        <w:r>
+          <w:rPr>
+            <w:rStyle w:val="Hyperlink"/>
+          </w:rPr>
+          <w:t>https://www.topcoder.com/community/competitive-programming/tutorials/binary-indexed-trees/</w:t>
+        </w:r>
+      </w:hyperlink>
+    </w:p>
+    <w:p/>
+    <w:p>
+      <w:r>
+        <w:t>Minimax</w:t>
+      </w:r>
+    </w:p>
+    <w:p>
+      <w:hyperlink r:id="rId22" w:history="1">
+        <w:r>
+          <w:rPr>
+            <w:rStyle w:val="Hyperlink"/>
+          </w:rPr>
+          <w:t>https://www.geeksforgeeks.org/minimax-algorithm-in-game-theory-set-1-introduction/</w:t>
+        </w:r>
+      </w:hyperlink>
     </w:p>
     <w:p/>
     <w:p/>

</xml_diff>

<commit_message>
LC307 - Segment tree bottom up; todo - lazy propagation
</commit_message>
<xml_diff>
--- a/algorithms/src/resources/AlgorithmTopics.docx
+++ b/algorithms/src/resources/AlgorithmTopics.docx
@@ -1258,18 +1258,34 @@
       </w:hyperlink>
     </w:p>
     <w:p>
-      <w:r>
-        <w:t>https://www.hackerearth.com/practice/data-structures/advanced-data-structures/segment-trees/tutorial/</w:t>
-      </w:r>
+      <w:hyperlink r:id="rId20" w:history="1">
+        <w:r>
+          <w:rPr>
+            <w:rStyle w:val="Hyperlink"/>
+          </w:rPr>
+          <w:t>https://www.hackerearth.com/practice/data-structures/advanced-data-structures/segment-trees/tutorial/</w:t>
+        </w:r>
+      </w:hyperlink>
+    </w:p>
+    <w:p>
+      <w:hyperlink r:id="rId21" w:history="1">
+        <w:r>
+          <w:rPr>
+            <w:rStyle w:val="Hyperlink"/>
+          </w:rPr>
+          <w:t>https://github.com/mission-peace/interview/blob/94be5deb0c0df30ade2a569cf3056b7cc1e012f4/src/com/interview/tree/SegmentTreeMinimumRangeQuery.java#L227</w:t>
+        </w:r>
+      </w:hyperlink>
     </w:p>
     <w:p/>
+    <w:p/>
     <w:p>
       <w:r>
         <w:t>Binary Indexed Tree or Fenwick Tree</w:t>
       </w:r>
     </w:p>
     <w:p>
-      <w:hyperlink r:id="rId20" w:history="1">
+      <w:hyperlink r:id="rId22" w:history="1">
         <w:r>
           <w:rPr>
             <w:rStyle w:val="Hyperlink"/>
@@ -1279,7 +1295,7 @@
       </w:hyperlink>
     </w:p>
     <w:p>
-      <w:hyperlink r:id="rId21" w:history="1">
+      <w:hyperlink r:id="rId23" w:history="1">
         <w:r>
           <w:rPr>
             <w:rStyle w:val="Hyperlink"/>
@@ -1295,7 +1311,7 @@
       </w:r>
     </w:p>
     <w:p>
-      <w:hyperlink r:id="rId22" w:history="1">
+      <w:hyperlink r:id="rId24" w:history="1">
         <w:r>
           <w:rPr>
             <w:rStyle w:val="Hyperlink"/>

</xml_diff>